<commit_message>
Fix background video memory leak and start results component implementation
- Fixed "out of memory" issue caused by multiple background video renders.
- Optimized video handling to prevent redundant re-renders.
- Began implementing the Results component, including its initial structure and logic.
</commit_message>
<xml_diff>
--- a/ToDoList.docx
+++ b/ToDoList.docx
@@ -28,23 +28,7 @@
         <w:rPr>
           <w:lang w:val="es-ES"/>
         </w:rPr>
-        <w:t xml:space="preserve">na sola </w:t>
-      </w:r>
-      <w:proofErr w:type="spellStart"/>
-      <w:proofErr w:type="gramStart"/>
-      <w:r>
-        <w:rPr>
-          <w:lang w:val="es-ES"/>
-        </w:rPr>
-        <w:t>pagina</w:t>
-      </w:r>
-      <w:proofErr w:type="spellEnd"/>
-      <w:proofErr w:type="gramEnd"/>
-      <w:r>
-        <w:rPr>
-          <w:lang w:val="es-ES"/>
-        </w:rPr>
-        <w:t xml:space="preserve"> pero cuando un usuario termine de meter un dato por ejemplo (Ver mockup) </w:t>
+        <w:t xml:space="preserve">na sola pagina pero cuando un usuario termine de meter un dato por ejemplo (Ver mockup) </w:t>
       </w:r>
     </w:p>
     <w:p>
@@ -80,83 +64,13 @@
         <w:rPr>
           <w:lang w:val="es-ES"/>
         </w:rPr>
-        <w:t xml:space="preserve">Al </w:t>
-      </w:r>
-      <w:proofErr w:type="spellStart"/>
-      <w:r>
-        <w:rPr>
-          <w:lang w:val="es-ES"/>
-        </w:rPr>
-        <w:t>inico</w:t>
-      </w:r>
-      <w:proofErr w:type="spellEnd"/>
-      <w:r>
-        <w:rPr>
-          <w:lang w:val="es-ES"/>
-        </w:rPr>
-        <w:t xml:space="preserve">, al buscar los destinos que se le </w:t>
-      </w:r>
-      <w:proofErr w:type="spellStart"/>
-      <w:r>
-        <w:rPr>
-          <w:lang w:val="es-ES"/>
-        </w:rPr>
-        <w:t>de</w:t>
-      </w:r>
-      <w:proofErr w:type="spellEnd"/>
-      <w:r>
-        <w:rPr>
-          <w:lang w:val="es-ES"/>
-        </w:rPr>
-        <w:t xml:space="preserve"> la posibilidad de ingresar varios destinos, por ejemplo, la fortuna costa rica, </w:t>
-      </w:r>
-      <w:proofErr w:type="gramStart"/>
-      <w:r>
-        <w:rPr>
-          <w:lang w:val="es-ES"/>
-        </w:rPr>
-        <w:t>Quepos,  luego</w:t>
-      </w:r>
-      <w:proofErr w:type="gramEnd"/>
-      <w:r>
-        <w:rPr>
-          <w:lang w:val="es-ES"/>
-        </w:rPr>
-        <w:t xml:space="preserve"> playa conchal</w:t>
+        <w:t>Al inico, al buscar los destinos que se le de la posibilidad de ingresar varios destinos, por ejemplo, la fortuna costa rica, Quepos,  luego playa conchal</w:t>
       </w:r>
       <w:r>
         <w:rPr>
           <w:lang w:val="es-ES"/>
         </w:rPr>
-        <w:t xml:space="preserve">, que la </w:t>
-      </w:r>
-      <w:proofErr w:type="spellStart"/>
-      <w:r>
-        <w:rPr>
-          <w:lang w:val="es-ES"/>
-        </w:rPr>
-        <w:t>ia</w:t>
-      </w:r>
-      <w:proofErr w:type="spellEnd"/>
-      <w:r>
-        <w:rPr>
-          <w:lang w:val="es-ES"/>
-        </w:rPr>
-        <w:t xml:space="preserve"> investigue la distancia y métodos de transporte disponibles entre un lugar y otro y cree la agenda de acuerdo a estos factores facilitando de la mejor forma un viaje coherente, </w:t>
-      </w:r>
-      <w:proofErr w:type="spellStart"/>
-      <w:r>
-        <w:rPr>
-          <w:lang w:val="es-ES"/>
-        </w:rPr>
-        <w:t>tranqulo</w:t>
-      </w:r>
-      <w:proofErr w:type="spellEnd"/>
-      <w:r>
-        <w:rPr>
-          <w:lang w:val="es-ES"/>
-        </w:rPr>
-        <w:t>, seguro y barato</w:t>
+        <w:t>, que la ia investigue la distancia y métodos de transporte disponibles entre un lugar y otro y cree la agenda de acuerdo a estos factores facilitando de la mejor forma un viaje coherente, tranqulo, seguro y barato</w:t>
       </w:r>
     </w:p>
     <w:p>
@@ -197,25 +111,7 @@
           <w:b/>
           <w:bCs/>
         </w:rPr>
-        <w:t xml:space="preserve">Meta del </w:t>
-      </w:r>
-      <w:proofErr w:type="spellStart"/>
-      <w:r>
-        <w:rPr>
-          <w:rFonts w:ascii="Segoe UI Emoji" w:hAnsi="Segoe UI Emoji" w:cs="Segoe UI Emoji"/>
-          <w:b/>
-          <w:bCs/>
-        </w:rPr>
-        <w:t>dia</w:t>
-      </w:r>
-      <w:proofErr w:type="spellEnd"/>
-      <w:r>
-        <w:rPr>
-          <w:rFonts w:ascii="Segoe UI Emoji" w:hAnsi="Segoe UI Emoji" w:cs="Segoe UI Emoji"/>
-          <w:b/>
-          <w:bCs/>
-        </w:rPr>
-        <w:t>:</w:t>
+        <w:t>Meta del dia:</w:t>
       </w:r>
     </w:p>
     <w:p>
@@ -251,21 +147,7 @@
         <w:rPr>
           <w:lang w:val="es-ES"/>
         </w:rPr>
-        <w:t xml:space="preserve">Solucionar problema de </w:t>
-      </w:r>
-      <w:proofErr w:type="spellStart"/>
-      <w:r>
-        <w:rPr>
-          <w:lang w:val="es-ES"/>
-        </w:rPr>
-        <w:t>scroll</w:t>
-      </w:r>
-      <w:proofErr w:type="spellEnd"/>
-      <w:r>
-        <w:rPr>
-          <w:lang w:val="es-ES"/>
-        </w:rPr>
-        <w:t xml:space="preserve"> horizontal</w:t>
+        <w:t>Solucionar problema de scroll horizontal</w:t>
       </w:r>
     </w:p>
     <w:p>
@@ -301,49 +183,13 @@
         <w:rPr>
           <w:lang w:val="es-ES"/>
         </w:rPr>
-        <w:t xml:space="preserve">Mejorar texto </w:t>
+        <w:t xml:space="preserve">Mejorar texto placeholders y lables de input para que sean </w:t>
       </w:r>
-      <w:proofErr w:type="spellStart"/>
       <w:r>
         <w:rPr>
           <w:lang w:val="es-ES"/>
         </w:rPr>
-        <w:t>placeholders</w:t>
-      </w:r>
-      <w:proofErr w:type="spellEnd"/>
-      <w:r>
-        <w:rPr>
-          <w:lang w:val="es-ES"/>
-        </w:rPr>
-        <w:t xml:space="preserve"> y </w:t>
-      </w:r>
-      <w:proofErr w:type="spellStart"/>
-      <w:r>
-        <w:rPr>
-          <w:lang w:val="es-ES"/>
-        </w:rPr>
-        <w:t>lables</w:t>
-      </w:r>
-      <w:proofErr w:type="spellEnd"/>
-      <w:r>
-        <w:rPr>
-          <w:lang w:val="es-ES"/>
-        </w:rPr>
-        <w:t xml:space="preserve"> de input para que sean </w:t>
-      </w:r>
-      <w:proofErr w:type="spellStart"/>
-      <w:r>
-        <w:rPr>
-          <w:lang w:val="es-ES"/>
-        </w:rPr>
-        <w:t>mas</w:t>
-      </w:r>
-      <w:proofErr w:type="spellEnd"/>
-      <w:r>
-        <w:rPr>
-          <w:lang w:val="es-ES"/>
-        </w:rPr>
-        <w:t xml:space="preserve"> estratégicos y atractivos desde un punto de vista de mercadeo</w:t>
+        <w:t>mas estratégicos y atractivos desde un punto de vista de mercadeo</w:t>
       </w:r>
     </w:p>
     <w:p>
@@ -457,43 +303,7 @@
         <w:rPr>
           <w:lang w:val="es-ES"/>
         </w:rPr>
-        <w:t xml:space="preserve">Mostrar </w:t>
-      </w:r>
-      <w:proofErr w:type="gramStart"/>
-      <w:r>
-        <w:rPr>
-          <w:lang w:val="es-ES"/>
-        </w:rPr>
-        <w:t xml:space="preserve">el  </w:t>
-      </w:r>
-      <w:proofErr w:type="spellStart"/>
-      <w:r>
-        <w:rPr>
-          <w:lang w:val="es-ES"/>
-        </w:rPr>
-        <w:t>boton</w:t>
-      </w:r>
-      <w:proofErr w:type="spellEnd"/>
-      <w:proofErr w:type="gramEnd"/>
-      <w:r>
-        <w:rPr>
-          <w:lang w:val="es-ES"/>
-        </w:rPr>
-        <w:t xml:space="preserve"> de enviar el formulario hasta que se llegue a la </w:t>
-      </w:r>
-      <w:proofErr w:type="spellStart"/>
-      <w:r>
-        <w:rPr>
-          <w:lang w:val="es-ES"/>
-        </w:rPr>
-        <w:t>ultima</w:t>
-      </w:r>
-      <w:proofErr w:type="spellEnd"/>
-      <w:r>
-        <w:rPr>
-          <w:lang w:val="es-ES"/>
-        </w:rPr>
-        <w:t xml:space="preserve"> parte del formulario</w:t>
+        <w:t>Mostrar el  boton de enviar el formulario hasta que se llegue a la ultima parte del formulario</w:t>
       </w:r>
     </w:p>
     <w:p>
@@ -511,21 +321,7 @@
         <w:rPr>
           <w:lang w:val="es-ES"/>
         </w:rPr>
-        <w:t xml:space="preserve"> Intercalar varios </w:t>
-      </w:r>
-      <w:proofErr w:type="spellStart"/>
-      <w:r>
-        <w:rPr>
-          <w:lang w:val="es-ES"/>
-        </w:rPr>
-        <w:t>background</w:t>
-      </w:r>
-      <w:proofErr w:type="spellEnd"/>
-      <w:r>
-        <w:rPr>
-          <w:lang w:val="es-ES"/>
-        </w:rPr>
-        <w:t xml:space="preserve"> videos</w:t>
+        <w:t xml:space="preserve"> Intercalar varios background videos</w:t>
       </w:r>
     </w:p>
     <w:p>
@@ -543,21 +339,7 @@
         <w:rPr>
           <w:lang w:val="es-ES"/>
         </w:rPr>
-        <w:t xml:space="preserve">Ajustar </w:t>
-      </w:r>
-      <w:proofErr w:type="spellStart"/>
-      <w:r>
-        <w:rPr>
-          <w:lang w:val="es-ES"/>
-        </w:rPr>
-        <w:t>layout</w:t>
-      </w:r>
-      <w:proofErr w:type="spellEnd"/>
-      <w:r>
-        <w:rPr>
-          <w:lang w:val="es-ES"/>
-        </w:rPr>
-        <w:t xml:space="preserve"> para teléfonos extra pequeños</w:t>
+        <w:t>Ajustar layout para teléfonos extra pequeños</w:t>
       </w:r>
     </w:p>
     <w:p>
@@ -575,21 +357,7 @@
         <w:rPr>
           <w:lang w:val="es-ES"/>
         </w:rPr>
-        <w:t xml:space="preserve">Cambiar el </w:t>
-      </w:r>
-      <w:proofErr w:type="spellStart"/>
-      <w:r>
-        <w:rPr>
-          <w:lang w:val="es-ES"/>
-        </w:rPr>
-        <w:t>layout</w:t>
-      </w:r>
-      <w:proofErr w:type="spellEnd"/>
-      <w:r>
-        <w:rPr>
-          <w:lang w:val="es-ES"/>
-        </w:rPr>
-        <w:t xml:space="preserve"> para que el video se vea en toda la pantalla</w:t>
+        <w:t>Cambiar el layout para que el video se vea en toda la pantalla</w:t>
       </w:r>
     </w:p>
     <w:p>
@@ -613,42 +381,37 @@
     <w:p>
       <w:pPr>
         <w:pStyle w:val="ListParagraph"/>
+        <w:numPr>
+          <w:ilvl w:val="0"/>
+          <w:numId w:val="30"/>
+        </w:numPr>
         <w:rPr>
           <w:lang w:val="es-ES"/>
         </w:rPr>
       </w:pPr>
-    </w:p>
-    <w:p>
-      <w:pPr>
-        <w:pStyle w:val="ListParagraph"/>
-        <w:rPr>
-          <w:lang w:val="es-ES"/>
-        </w:rPr>
-      </w:pPr>
-    </w:p>
-    <w:p>
-      <w:pPr>
-        <w:pStyle w:val="ListParagraph"/>
-        <w:rPr>
-          <w:lang w:val="es-ES"/>
-        </w:rPr>
-      </w:pPr>
-      <w:proofErr w:type="gramStart"/>
-      <w:r>
-        <w:t></w:t>
-      </w:r>
       <w:r>
         <w:rPr>
           <w:lang w:val="es-ES"/>
         </w:rPr>
-        <w:t xml:space="preserve">  ¿</w:t>
+        <w:t>Cuando todos los datos sean validos se mueve la pantalla para arriba y de abajo aparecen los resultados (un cuadro de igual tamaño que tenia el formulario antes)</w:t>
       </w:r>
-      <w:proofErr w:type="gramEnd"/>
+    </w:p>
+    <w:p>
+      <w:pPr>
+        <w:pStyle w:val="ListParagraph"/>
+        <w:numPr>
+          <w:ilvl w:val="0"/>
+          <w:numId w:val="30"/>
+        </w:numPr>
+        <w:rPr>
+          <w:lang w:val="es-ES"/>
+        </w:rPr>
+      </w:pPr>
       <w:r>
         <w:rPr>
           <w:lang w:val="es-ES"/>
         </w:rPr>
-        <w:t>Qué hiciste ayer?</w:t>
+        <w:t>Conectar la api del clima y mostrar cualquier resultado en la pantalla de resultados</w:t>
       </w:r>
     </w:p>
     <w:p>
@@ -656,7 +419,7 @@
         <w:pStyle w:val="ListParagraph"/>
         <w:numPr>
           <w:ilvl w:val="0"/>
-          <w:numId w:val="18"/>
+          <w:numId w:val="30"/>
         </w:numPr>
         <w:rPr>
           <w:lang w:val="es-ES"/>
@@ -666,7 +429,7 @@
         <w:rPr>
           <w:lang w:val="es-ES"/>
         </w:rPr>
-        <w:t>Validación de los formularios</w:t>
+        <w:t>Conectar la app de hugging fase y meterle algún propt para que tambien este aprezca en la pantalla</w:t>
       </w:r>
     </w:p>
     <w:p>
@@ -674,7 +437,7 @@
         <w:pStyle w:val="ListParagraph"/>
         <w:numPr>
           <w:ilvl w:val="0"/>
-          <w:numId w:val="19"/>
+          <w:numId w:val="30"/>
         </w:numPr>
         <w:rPr>
           <w:lang w:val="es-ES"/>
@@ -684,260 +447,15 @@
         <w:rPr>
           <w:lang w:val="es-ES"/>
         </w:rPr>
-        <w:t>Mostrar y estilizar mensajes de validación de formularios</w:t>
+        <w:t>Combinar tanto la info del layout como el hugging fase para mostrar texto en pantalla</w:t>
       </w:r>
     </w:p>
     <w:p>
       <w:pPr>
-        <w:pStyle w:val="ListParagraph"/>
-        <w:numPr>
-          <w:ilvl w:val="0"/>
-          <w:numId w:val="13"/>
-        </w:numPr>
         <w:rPr>
           <w:lang w:val="es-ES"/>
         </w:rPr>
       </w:pPr>
-      <w:r>
-        <w:rPr>
-          <w:lang w:val="es-ES"/>
-        </w:rPr>
-        <w:t xml:space="preserve">Mostrar </w:t>
-      </w:r>
-      <w:proofErr w:type="gramStart"/>
-      <w:r>
-        <w:rPr>
-          <w:lang w:val="es-ES"/>
-        </w:rPr>
-        <w:t xml:space="preserve">el  </w:t>
-      </w:r>
-      <w:proofErr w:type="spellStart"/>
-      <w:r>
-        <w:rPr>
-          <w:lang w:val="es-ES"/>
-        </w:rPr>
-        <w:t>boton</w:t>
-      </w:r>
-      <w:proofErr w:type="spellEnd"/>
-      <w:proofErr w:type="gramEnd"/>
-      <w:r>
-        <w:rPr>
-          <w:lang w:val="es-ES"/>
-        </w:rPr>
-        <w:t xml:space="preserve"> de enviar el formulario hasta que se llegue a la </w:t>
-      </w:r>
-      <w:proofErr w:type="spellStart"/>
-      <w:r>
-        <w:rPr>
-          <w:lang w:val="es-ES"/>
-        </w:rPr>
-        <w:t>ultima</w:t>
-      </w:r>
-      <w:proofErr w:type="spellEnd"/>
-      <w:r>
-        <w:rPr>
-          <w:lang w:val="es-ES"/>
-        </w:rPr>
-        <w:t xml:space="preserve"> parte del formulario</w:t>
-      </w:r>
-    </w:p>
-    <w:p>
-      <w:pPr>
-        <w:pStyle w:val="ListParagraph"/>
-        <w:numPr>
-          <w:ilvl w:val="0"/>
-          <w:numId w:val="21"/>
-        </w:numPr>
-        <w:rPr>
-          <w:lang w:val="es-ES"/>
-        </w:rPr>
-      </w:pPr>
-      <w:r>
-        <w:rPr>
-          <w:lang w:val="es-ES"/>
-        </w:rPr>
-        <w:lastRenderedPageBreak/>
-        <w:t xml:space="preserve"> Intercalar varios </w:t>
-      </w:r>
-      <w:proofErr w:type="spellStart"/>
-      <w:r>
-        <w:rPr>
-          <w:lang w:val="es-ES"/>
-        </w:rPr>
-        <w:t>background</w:t>
-      </w:r>
-      <w:proofErr w:type="spellEnd"/>
-      <w:r>
-        <w:rPr>
-          <w:lang w:val="es-ES"/>
-        </w:rPr>
-        <w:t xml:space="preserve"> videos</w:t>
-      </w:r>
-    </w:p>
-    <w:p>
-      <w:pPr>
-        <w:pStyle w:val="ListParagraph"/>
-        <w:rPr>
-          <w:lang w:val="es-ES"/>
-        </w:rPr>
-      </w:pPr>
-      <w:proofErr w:type="gramStart"/>
-      <w:r>
-        <w:t></w:t>
-      </w:r>
-      <w:r>
-        <w:rPr>
-          <w:lang w:val="es-ES"/>
-        </w:rPr>
-        <w:t xml:space="preserve">  ¿</w:t>
-      </w:r>
-      <w:proofErr w:type="gramEnd"/>
-      <w:r>
-        <w:rPr>
-          <w:lang w:val="es-ES"/>
-        </w:rPr>
-        <w:t>Qué harás hoy?</w:t>
-      </w:r>
-    </w:p>
-    <w:p>
-      <w:pPr>
-        <w:pStyle w:val="ListParagraph"/>
-        <w:numPr>
-          <w:ilvl w:val="0"/>
-          <w:numId w:val="29"/>
-        </w:numPr>
-        <w:rPr>
-          <w:lang w:val="es-ES"/>
-        </w:rPr>
-      </w:pPr>
-      <w:r>
-        <w:rPr>
-          <w:lang w:val="es-ES"/>
-        </w:rPr>
-        <w:t xml:space="preserve">Ajustar </w:t>
-      </w:r>
-      <w:proofErr w:type="spellStart"/>
-      <w:r>
-        <w:rPr>
-          <w:lang w:val="es-ES"/>
-        </w:rPr>
-        <w:t>layout</w:t>
-      </w:r>
-      <w:proofErr w:type="spellEnd"/>
-      <w:r>
-        <w:rPr>
-          <w:lang w:val="es-ES"/>
-        </w:rPr>
-        <w:t xml:space="preserve"> para teléfonos extra pequeños</w:t>
-      </w:r>
-    </w:p>
-    <w:p>
-      <w:pPr>
-        <w:pStyle w:val="ListParagraph"/>
-        <w:numPr>
-          <w:ilvl w:val="1"/>
-          <w:numId w:val="26"/>
-        </w:numPr>
-        <w:rPr>
-          <w:lang w:val="es-ES"/>
-        </w:rPr>
-      </w:pPr>
-      <w:r>
-        <w:rPr>
-          <w:lang w:val="es-ES"/>
-        </w:rPr>
-        <w:t xml:space="preserve">Cambiar el </w:t>
-      </w:r>
-      <w:proofErr w:type="spellStart"/>
-      <w:r>
-        <w:rPr>
-          <w:lang w:val="es-ES"/>
-        </w:rPr>
-        <w:t>layout</w:t>
-      </w:r>
-      <w:proofErr w:type="spellEnd"/>
-      <w:r>
-        <w:rPr>
-          <w:lang w:val="es-ES"/>
-        </w:rPr>
-        <w:t xml:space="preserve"> para que el video se vea en toda la pantalla</w:t>
-      </w:r>
-    </w:p>
-    <w:p>
-      <w:pPr>
-        <w:pStyle w:val="ListParagraph"/>
-        <w:numPr>
-          <w:ilvl w:val="1"/>
-          <w:numId w:val="27"/>
-        </w:numPr>
-        <w:rPr>
-          <w:lang w:val="es-ES"/>
-        </w:rPr>
-      </w:pPr>
-      <w:r>
-        <w:rPr>
-          <w:lang w:val="es-ES"/>
-        </w:rPr>
-        <w:t>Que el diseño se vea en el centro de la pantalla</w:t>
-      </w:r>
-    </w:p>
-    <w:p>
-      <w:pPr>
-        <w:pStyle w:val="ListParagraph"/>
-        <w:numPr>
-          <w:ilvl w:val="1"/>
-          <w:numId w:val="28"/>
-        </w:numPr>
-        <w:rPr>
-          <w:lang w:val="es-ES"/>
-        </w:rPr>
-      </w:pPr>
-      <w:r>
-        <w:rPr>
-          <w:lang w:val="es-ES"/>
-        </w:rPr>
-        <w:t xml:space="preserve">Ajustar el diseño, con diferentes grados de opacidad para dar </w:t>
-      </w:r>
-      <w:proofErr w:type="spellStart"/>
-      <w:r>
-        <w:rPr>
-          <w:lang w:val="es-ES"/>
-        </w:rPr>
-        <w:t>mas</w:t>
-      </w:r>
-      <w:proofErr w:type="spellEnd"/>
-      <w:r>
-        <w:rPr>
-          <w:lang w:val="es-ES"/>
-        </w:rPr>
-        <w:t xml:space="preserve"> </w:t>
-      </w:r>
-      <w:proofErr w:type="spellStart"/>
-      <w:r>
-        <w:rPr>
-          <w:lang w:val="es-ES"/>
-        </w:rPr>
-        <w:t>caracter</w:t>
-      </w:r>
-      <w:proofErr w:type="spellEnd"/>
-    </w:p>
-    <w:p>
-      <w:pPr>
-        <w:pStyle w:val="ListParagraph"/>
-        <w:numPr>
-          <w:ilvl w:val="0"/>
-          <w:numId w:val="25"/>
-        </w:numPr>
-        <w:rPr>
-          <w:lang w:val="es-ES"/>
-        </w:rPr>
-      </w:pPr>
-      <w:r>
-        <w:rPr>
-          <w:lang w:val="es-ES"/>
-        </w:rPr>
-        <w:t>Hacer que cuando los videos cambien estos se difuminen (se pongan opacos y transparentes) mientras el otro aparece</w:t>
-      </w:r>
     </w:p>
     <w:p>
       <w:pPr>
@@ -2495,6 +2013,119 @@
     </w:lvl>
   </w:abstractNum>
   <w:abstractNum w:abstractNumId="12" w15:restartNumberingAfterBreak="0">
+    <w:nsid w:val="47AD02A0"/>
+    <w:multiLevelType w:val="hybridMultilevel"/>
+    <w:tmpl w:val="C33663D8"/>
+    <w:lvl w:ilvl="0" w:tplc="04090003">
+      <w:start w:val="1"/>
+      <w:numFmt w:val="bullet"/>
+      <w:lvlText w:val="o"/>
+      <w:lvlJc w:val="left"/>
+      <w:pPr>
+        <w:ind w:left="720" w:hanging="360"/>
+      </w:pPr>
+      <w:rPr>
+        <w:rFonts w:ascii="Courier New" w:hAnsi="Courier New" w:cs="Courier New" w:hint="default"/>
+      </w:rPr>
+    </w:lvl>
+    <w:lvl w:ilvl="1" w:tplc="04090003" w:tentative="1">
+      <w:start w:val="1"/>
+      <w:numFmt w:val="bullet"/>
+      <w:lvlText w:val="o"/>
+      <w:lvlJc w:val="left"/>
+      <w:pPr>
+        <w:ind w:left="1440" w:hanging="360"/>
+      </w:pPr>
+      <w:rPr>
+        <w:rFonts w:ascii="Courier New" w:hAnsi="Courier New" w:cs="Courier New" w:hint="default"/>
+      </w:rPr>
+    </w:lvl>
+    <w:lvl w:ilvl="2" w:tplc="04090005" w:tentative="1">
+      <w:start w:val="1"/>
+      <w:numFmt w:val="bullet"/>
+      <w:lvlText w:val=""/>
+      <w:lvlJc w:val="left"/>
+      <w:pPr>
+        <w:ind w:left="2160" w:hanging="360"/>
+      </w:pPr>
+      <w:rPr>
+        <w:rFonts w:ascii="Wingdings" w:hAnsi="Wingdings" w:hint="default"/>
+      </w:rPr>
+    </w:lvl>
+    <w:lvl w:ilvl="3" w:tplc="04090001" w:tentative="1">
+      <w:start w:val="1"/>
+      <w:numFmt w:val="bullet"/>
+      <w:lvlText w:val=""/>
+      <w:lvlJc w:val="left"/>
+      <w:pPr>
+        <w:ind w:left="2880" w:hanging="360"/>
+      </w:pPr>
+      <w:rPr>
+        <w:rFonts w:ascii="Symbol" w:hAnsi="Symbol" w:hint="default"/>
+      </w:rPr>
+    </w:lvl>
+    <w:lvl w:ilvl="4" w:tplc="04090003" w:tentative="1">
+      <w:start w:val="1"/>
+      <w:numFmt w:val="bullet"/>
+      <w:lvlText w:val="o"/>
+      <w:lvlJc w:val="left"/>
+      <w:pPr>
+        <w:ind w:left="3600" w:hanging="360"/>
+      </w:pPr>
+      <w:rPr>
+        <w:rFonts w:ascii="Courier New" w:hAnsi="Courier New" w:cs="Courier New" w:hint="default"/>
+      </w:rPr>
+    </w:lvl>
+    <w:lvl w:ilvl="5" w:tplc="04090005" w:tentative="1">
+      <w:start w:val="1"/>
+      <w:numFmt w:val="bullet"/>
+      <w:lvlText w:val=""/>
+      <w:lvlJc w:val="left"/>
+      <w:pPr>
+        <w:ind w:left="4320" w:hanging="360"/>
+      </w:pPr>
+      <w:rPr>
+        <w:rFonts w:ascii="Wingdings" w:hAnsi="Wingdings" w:hint="default"/>
+      </w:rPr>
+    </w:lvl>
+    <w:lvl w:ilvl="6" w:tplc="04090001" w:tentative="1">
+      <w:start w:val="1"/>
+      <w:numFmt w:val="bullet"/>
+      <w:lvlText w:val=""/>
+      <w:lvlJc w:val="left"/>
+      <w:pPr>
+        <w:ind w:left="5040" w:hanging="360"/>
+      </w:pPr>
+      <w:rPr>
+        <w:rFonts w:ascii="Symbol" w:hAnsi="Symbol" w:hint="default"/>
+      </w:rPr>
+    </w:lvl>
+    <w:lvl w:ilvl="7" w:tplc="04090003" w:tentative="1">
+      <w:start w:val="1"/>
+      <w:numFmt w:val="bullet"/>
+      <w:lvlText w:val="o"/>
+      <w:lvlJc w:val="left"/>
+      <w:pPr>
+        <w:ind w:left="5760" w:hanging="360"/>
+      </w:pPr>
+      <w:rPr>
+        <w:rFonts w:ascii="Courier New" w:hAnsi="Courier New" w:cs="Courier New" w:hint="default"/>
+      </w:rPr>
+    </w:lvl>
+    <w:lvl w:ilvl="8" w:tplc="04090005" w:tentative="1">
+      <w:start w:val="1"/>
+      <w:numFmt w:val="bullet"/>
+      <w:lvlText w:val=""/>
+      <w:lvlJc w:val="left"/>
+      <w:pPr>
+        <w:ind w:left="6480" w:hanging="360"/>
+      </w:pPr>
+      <w:rPr>
+        <w:rFonts w:ascii="Wingdings" w:hAnsi="Wingdings" w:hint="default"/>
+      </w:rPr>
+    </w:lvl>
+  </w:abstractNum>
+  <w:abstractNum w:abstractNumId="13" w15:restartNumberingAfterBreak="0">
     <w:nsid w:val="4F790CC8"/>
     <w:multiLevelType w:val="multilevel"/>
     <w:tmpl w:val="0726928C"/>
@@ -2643,7 +2274,7 @@
       </w:rPr>
     </w:lvl>
   </w:abstractNum>
-  <w:abstractNum w:abstractNumId="13" w15:restartNumberingAfterBreak="0">
+  <w:abstractNum w:abstractNumId="14" w15:restartNumberingAfterBreak="0">
     <w:nsid w:val="5062112B"/>
     <w:multiLevelType w:val="hybridMultilevel"/>
     <w:tmpl w:val="B39E5AC6"/>
@@ -2756,94 +2387,94 @@
       </w:rPr>
     </w:lvl>
   </w:abstractNum>
-  <w:abstractNum w:abstractNumId="14" w15:restartNumberingAfterBreak="0">
+  <w:abstractNum w:abstractNumId="15" w15:restartNumberingAfterBreak="0">
     <w:nsid w:val="63766EE6"/>
     <w:multiLevelType w:val="hybridMultilevel"/>
-    <w:tmpl w:val="C8B8B5F4"/>
-    <w:lvl w:ilvl="0" w:tplc="04090001">
+    <w:tmpl w:val="B61CD954"/>
+    <w:lvl w:ilvl="0" w:tplc="0409000D">
+      <w:start w:val="1"/>
+      <w:numFmt w:val="bullet"/>
+      <w:lvlText w:val=""/>
+      <w:lvlJc w:val="left"/>
+      <w:pPr>
+        <w:ind w:left="720" w:hanging="360"/>
+      </w:pPr>
+      <w:rPr>
+        <w:rFonts w:ascii="Wingdings" w:hAnsi="Wingdings" w:hint="default"/>
+      </w:rPr>
+    </w:lvl>
+    <w:lvl w:ilvl="1" w:tplc="0409000D">
+      <w:start w:val="1"/>
+      <w:numFmt w:val="bullet"/>
+      <w:lvlText w:val=""/>
+      <w:lvlJc w:val="left"/>
+      <w:pPr>
+        <w:ind w:left="1440" w:hanging="360"/>
+      </w:pPr>
+      <w:rPr>
+        <w:rFonts w:ascii="Wingdings" w:hAnsi="Wingdings" w:hint="default"/>
+      </w:rPr>
+    </w:lvl>
+    <w:lvl w:ilvl="2" w:tplc="FFFFFFFF">
+      <w:start w:val="1"/>
+      <w:numFmt w:val="bullet"/>
+      <w:lvlText w:val=""/>
+      <w:lvlJc w:val="left"/>
+      <w:pPr>
+        <w:ind w:left="2160" w:hanging="360"/>
+      </w:pPr>
+      <w:rPr>
+        <w:rFonts w:ascii="Wingdings" w:hAnsi="Wingdings" w:hint="default"/>
+      </w:rPr>
+    </w:lvl>
+    <w:lvl w:ilvl="3" w:tplc="FFFFFFFF" w:tentative="1">
       <w:start w:val="1"/>
       <w:numFmt w:val="bullet"/>
       <w:lvlText w:val=""/>
       <w:lvlJc w:val="left"/>
       <w:pPr>
-        <w:ind w:left="720" w:hanging="360"/>
+        <w:ind w:left="2880" w:hanging="360"/>
       </w:pPr>
       <w:rPr>
         <w:rFonts w:ascii="Symbol" w:hAnsi="Symbol" w:hint="default"/>
       </w:rPr>
     </w:lvl>
-    <w:lvl w:ilvl="1" w:tplc="FFFFFFFF">
-      <w:start w:val="1"/>
-      <w:numFmt w:val="bullet"/>
-      <w:lvlText w:val="o"/>
-      <w:lvlJc w:val="left"/>
-      <w:pPr>
-        <w:ind w:left="1440" w:hanging="360"/>
-      </w:pPr>
-      <w:rPr>
-        <w:rFonts w:ascii="Courier New" w:hAnsi="Courier New" w:cs="Courier New" w:hint="default"/>
-      </w:rPr>
-    </w:lvl>
-    <w:lvl w:ilvl="2" w:tplc="FFFFFFFF">
-      <w:start w:val="1"/>
-      <w:numFmt w:val="bullet"/>
-      <w:lvlText w:val=""/>
-      <w:lvlJc w:val="left"/>
-      <w:pPr>
-        <w:ind w:left="2160" w:hanging="360"/>
-      </w:pPr>
-      <w:rPr>
-        <w:rFonts w:ascii="Wingdings" w:hAnsi="Wingdings" w:hint="default"/>
-      </w:rPr>
-    </w:lvl>
-    <w:lvl w:ilvl="3" w:tplc="FFFFFFFF" w:tentative="1">
+    <w:lvl w:ilvl="4" w:tplc="FFFFFFFF" w:tentative="1">
+      <w:start w:val="1"/>
+      <w:numFmt w:val="bullet"/>
+      <w:lvlText w:val="o"/>
+      <w:lvlJc w:val="left"/>
+      <w:pPr>
+        <w:ind w:left="3600" w:hanging="360"/>
+      </w:pPr>
+      <w:rPr>
+        <w:rFonts w:ascii="Courier New" w:hAnsi="Courier New" w:cs="Courier New" w:hint="default"/>
+      </w:rPr>
+    </w:lvl>
+    <w:lvl w:ilvl="5" w:tplc="FFFFFFFF" w:tentative="1">
+      <w:start w:val="1"/>
+      <w:numFmt w:val="bullet"/>
+      <w:lvlText w:val=""/>
+      <w:lvlJc w:val="left"/>
+      <w:pPr>
+        <w:ind w:left="4320" w:hanging="360"/>
+      </w:pPr>
+      <w:rPr>
+        <w:rFonts w:ascii="Wingdings" w:hAnsi="Wingdings" w:hint="default"/>
+      </w:rPr>
+    </w:lvl>
+    <w:lvl w:ilvl="6" w:tplc="FFFFFFFF" w:tentative="1">
       <w:start w:val="1"/>
       <w:numFmt w:val="bullet"/>
       <w:lvlText w:val=""/>
       <w:lvlJc w:val="left"/>
       <w:pPr>
-        <w:ind w:left="2880" w:hanging="360"/>
+        <w:ind w:left="5040" w:hanging="360"/>
       </w:pPr>
       <w:rPr>
         <w:rFonts w:ascii="Symbol" w:hAnsi="Symbol" w:hint="default"/>
       </w:rPr>
     </w:lvl>
-    <w:lvl w:ilvl="4" w:tplc="FFFFFFFF" w:tentative="1">
-      <w:start w:val="1"/>
-      <w:numFmt w:val="bullet"/>
-      <w:lvlText w:val="o"/>
-      <w:lvlJc w:val="left"/>
-      <w:pPr>
-        <w:ind w:left="3600" w:hanging="360"/>
-      </w:pPr>
-      <w:rPr>
-        <w:rFonts w:ascii="Courier New" w:hAnsi="Courier New" w:cs="Courier New" w:hint="default"/>
-      </w:rPr>
-    </w:lvl>
-    <w:lvl w:ilvl="5" w:tplc="FFFFFFFF" w:tentative="1">
-      <w:start w:val="1"/>
-      <w:numFmt w:val="bullet"/>
-      <w:lvlText w:val=""/>
-      <w:lvlJc w:val="left"/>
-      <w:pPr>
-        <w:ind w:left="4320" w:hanging="360"/>
-      </w:pPr>
-      <w:rPr>
-        <w:rFonts w:ascii="Wingdings" w:hAnsi="Wingdings" w:hint="default"/>
-      </w:rPr>
-    </w:lvl>
-    <w:lvl w:ilvl="6" w:tplc="FFFFFFFF" w:tentative="1">
-      <w:start w:val="1"/>
-      <w:numFmt w:val="bullet"/>
-      <w:lvlText w:val=""/>
-      <w:lvlJc w:val="left"/>
-      <w:pPr>
-        <w:ind w:left="5040" w:hanging="360"/>
-      </w:pPr>
-      <w:rPr>
-        <w:rFonts w:ascii="Symbol" w:hAnsi="Symbol" w:hint="default"/>
-      </w:rPr>
-    </w:lvl>
     <w:lvl w:ilvl="7" w:tplc="FFFFFFFF" w:tentative="1">
       <w:start w:val="1"/>
       <w:numFmt w:val="bullet"/>
@@ -2869,7 +2500,7 @@
       </w:rPr>
     </w:lvl>
   </w:abstractNum>
-  <w:abstractNum w:abstractNumId="15" w15:restartNumberingAfterBreak="0">
+  <w:abstractNum w:abstractNumId="16" w15:restartNumberingAfterBreak="0">
     <w:nsid w:val="64642F13"/>
     <w:multiLevelType w:val="hybridMultilevel"/>
     <w:tmpl w:val="63485440"/>
@@ -2982,7 +2613,7 @@
       </w:rPr>
     </w:lvl>
   </w:abstractNum>
-  <w:abstractNum w:abstractNumId="16" w15:restartNumberingAfterBreak="0">
+  <w:abstractNum w:abstractNumId="17" w15:restartNumberingAfterBreak="0">
     <w:nsid w:val="64B65B03"/>
     <w:multiLevelType w:val="hybridMultilevel"/>
     <w:tmpl w:val="B0009ADC"/>
@@ -3095,7 +2726,7 @@
       </w:rPr>
     </w:lvl>
   </w:abstractNum>
-  <w:abstractNum w:abstractNumId="17" w15:restartNumberingAfterBreak="0">
+  <w:abstractNum w:abstractNumId="18" w15:restartNumberingAfterBreak="0">
     <w:nsid w:val="67A74B53"/>
     <w:multiLevelType w:val="hybridMultilevel"/>
     <w:tmpl w:val="0AC0B4C4"/>
@@ -3208,7 +2839,7 @@
       </w:rPr>
     </w:lvl>
   </w:abstractNum>
-  <w:abstractNum w:abstractNumId="18" w15:restartNumberingAfterBreak="0">
+  <w:abstractNum w:abstractNumId="19" w15:restartNumberingAfterBreak="0">
     <w:nsid w:val="6C2A4794"/>
     <w:multiLevelType w:val="hybridMultilevel"/>
     <w:tmpl w:val="273EC88C"/>
@@ -3321,7 +2952,7 @@
       </w:rPr>
     </w:lvl>
   </w:abstractNum>
-  <w:abstractNum w:abstractNumId="19" w15:restartNumberingAfterBreak="0">
+  <w:abstractNum w:abstractNumId="20" w15:restartNumberingAfterBreak="0">
     <w:nsid w:val="6E027F41"/>
     <w:multiLevelType w:val="hybridMultilevel"/>
     <w:tmpl w:val="64E2A13C"/>
@@ -3434,7 +3065,7 @@
       </w:rPr>
     </w:lvl>
   </w:abstractNum>
-  <w:abstractNum w:abstractNumId="20" w15:restartNumberingAfterBreak="0">
+  <w:abstractNum w:abstractNumId="21" w15:restartNumberingAfterBreak="0">
     <w:nsid w:val="71B7386D"/>
     <w:multiLevelType w:val="hybridMultilevel"/>
     <w:tmpl w:val="A0B0EF3E"/>
@@ -3547,7 +3178,7 @@
       </w:rPr>
     </w:lvl>
   </w:abstractNum>
-  <w:abstractNum w:abstractNumId="21" w15:restartNumberingAfterBreak="0">
+  <w:abstractNum w:abstractNumId="22" w15:restartNumberingAfterBreak="0">
     <w:nsid w:val="71E94077"/>
     <w:multiLevelType w:val="hybridMultilevel"/>
     <w:tmpl w:val="3FDA22DA"/>
@@ -3660,7 +3291,7 @@
       </w:rPr>
     </w:lvl>
   </w:abstractNum>
-  <w:abstractNum w:abstractNumId="22" w15:restartNumberingAfterBreak="0">
+  <w:abstractNum w:abstractNumId="23" w15:restartNumberingAfterBreak="0">
     <w:nsid w:val="733A5707"/>
     <w:multiLevelType w:val="multilevel"/>
     <w:tmpl w:val="C56EBD16"/>
@@ -3777,7 +3408,7 @@
       </w:pPr>
     </w:lvl>
   </w:abstractNum>
-  <w:abstractNum w:abstractNumId="23" w15:restartNumberingAfterBreak="0">
+  <w:abstractNum w:abstractNumId="24" w15:restartNumberingAfterBreak="0">
     <w:nsid w:val="73CF1498"/>
     <w:multiLevelType w:val="multilevel"/>
     <w:tmpl w:val="7F14A4DE"/>
@@ -3926,7 +3557,7 @@
       </w:rPr>
     </w:lvl>
   </w:abstractNum>
-  <w:abstractNum w:abstractNumId="24" w15:restartNumberingAfterBreak="0">
+  <w:abstractNum w:abstractNumId="25" w15:restartNumberingAfterBreak="0">
     <w:nsid w:val="74133FE3"/>
     <w:multiLevelType w:val="hybridMultilevel"/>
     <w:tmpl w:val="368C271E"/>
@@ -4039,7 +3670,7 @@
       </w:rPr>
     </w:lvl>
   </w:abstractNum>
-  <w:abstractNum w:abstractNumId="25" w15:restartNumberingAfterBreak="0">
+  <w:abstractNum w:abstractNumId="26" w15:restartNumberingAfterBreak="0">
     <w:nsid w:val="74D5617C"/>
     <w:multiLevelType w:val="hybridMultilevel"/>
     <w:tmpl w:val="862CB252"/>
@@ -4152,7 +3783,7 @@
       </w:rPr>
     </w:lvl>
   </w:abstractNum>
-  <w:abstractNum w:abstractNumId="26" w15:restartNumberingAfterBreak="0">
+  <w:abstractNum w:abstractNumId="27" w15:restartNumberingAfterBreak="0">
     <w:nsid w:val="79C125F6"/>
     <w:multiLevelType w:val="multilevel"/>
     <w:tmpl w:val="F03E1E18"/>
@@ -4301,7 +3932,7 @@
       </w:rPr>
     </w:lvl>
   </w:abstractNum>
-  <w:abstractNum w:abstractNumId="27" w15:restartNumberingAfterBreak="0">
+  <w:abstractNum w:abstractNumId="28" w15:restartNumberingAfterBreak="0">
     <w:nsid w:val="7B1F2CFB"/>
     <w:multiLevelType w:val="hybridMultilevel"/>
     <w:tmpl w:val="2DB60796"/>
@@ -4414,7 +4045,7 @@
       </w:rPr>
     </w:lvl>
   </w:abstractNum>
-  <w:abstractNum w:abstractNumId="28" w15:restartNumberingAfterBreak="0">
+  <w:abstractNum w:abstractNumId="29" w15:restartNumberingAfterBreak="0">
     <w:nsid w:val="7F5240CF"/>
     <w:multiLevelType w:val="hybridMultilevel"/>
     <w:tmpl w:val="FAC61346"/>
@@ -4528,25 +4159,25 @@
     </w:lvl>
   </w:abstractNum>
   <w:num w:numId="1" w16cid:durableId="412049456">
-    <w:abstractNumId w:val="16"/>
+    <w:abstractNumId w:val="17"/>
   </w:num>
   <w:num w:numId="2" w16cid:durableId="1042825038">
-    <w:abstractNumId w:val="23"/>
+    <w:abstractNumId w:val="24"/>
   </w:num>
   <w:num w:numId="3" w16cid:durableId="437720343">
     <w:abstractNumId w:val="10"/>
   </w:num>
   <w:num w:numId="4" w16cid:durableId="1130973945">
-    <w:abstractNumId w:val="12"/>
+    <w:abstractNumId w:val="13"/>
   </w:num>
   <w:num w:numId="5" w16cid:durableId="15425590">
-    <w:abstractNumId w:val="26"/>
+    <w:abstractNumId w:val="27"/>
   </w:num>
   <w:num w:numId="6" w16cid:durableId="353531920">
     <w:abstractNumId w:val="8"/>
   </w:num>
   <w:num w:numId="7" w16cid:durableId="1016811531">
-    <w:abstractNumId w:val="17"/>
+    <w:abstractNumId w:val="18"/>
   </w:num>
   <w:num w:numId="8" w16cid:durableId="955676310">
     <w:abstractNumId w:val="0"/>
@@ -4558,49 +4189,49 @@
     <w:abstractNumId w:val="7"/>
   </w:num>
   <w:num w:numId="11" w16cid:durableId="1010376423">
-    <w:abstractNumId w:val="22"/>
+    <w:abstractNumId w:val="23"/>
   </w:num>
   <w:num w:numId="12" w16cid:durableId="439224548">
     <w:abstractNumId w:val="9"/>
   </w:num>
   <w:num w:numId="13" w16cid:durableId="696395103">
-    <w:abstractNumId w:val="20"/>
+    <w:abstractNumId w:val="21"/>
   </w:num>
   <w:num w:numId="14" w16cid:durableId="1566910276">
-    <w:abstractNumId w:val="27"/>
+    <w:abstractNumId w:val="28"/>
   </w:num>
   <w:num w:numId="15" w16cid:durableId="683943775">
-    <w:abstractNumId w:val="15"/>
+    <w:abstractNumId w:val="16"/>
   </w:num>
   <w:num w:numId="16" w16cid:durableId="1309281436">
     <w:abstractNumId w:val="5"/>
   </w:num>
   <w:num w:numId="17" w16cid:durableId="1099830141">
-    <w:abstractNumId w:val="13"/>
+    <w:abstractNumId w:val="14"/>
   </w:num>
   <w:num w:numId="18" w16cid:durableId="1027872599">
-    <w:abstractNumId w:val="18"/>
+    <w:abstractNumId w:val="19"/>
   </w:num>
   <w:num w:numId="19" w16cid:durableId="1414474792">
     <w:abstractNumId w:val="3"/>
   </w:num>
   <w:num w:numId="20" w16cid:durableId="1175341499">
-    <w:abstractNumId w:val="14"/>
+    <w:abstractNumId w:val="15"/>
   </w:num>
   <w:num w:numId="21" w16cid:durableId="770055587">
     <w:abstractNumId w:val="1"/>
   </w:num>
   <w:num w:numId="22" w16cid:durableId="662927097">
-    <w:abstractNumId w:val="24"/>
+    <w:abstractNumId w:val="25"/>
   </w:num>
   <w:num w:numId="23" w16cid:durableId="1508323479">
     <w:abstractNumId w:val="11"/>
   </w:num>
   <w:num w:numId="24" w16cid:durableId="1799302202">
-    <w:abstractNumId w:val="19"/>
+    <w:abstractNumId w:val="20"/>
   </w:num>
   <w:num w:numId="25" w16cid:durableId="115374701">
-    <w:abstractNumId w:val="28"/>
+    <w:abstractNumId w:val="29"/>
   </w:num>
   <w:num w:numId="26" w16cid:durableId="1687097720">
     <w:abstractNumId w:val="2"/>
@@ -4609,10 +4240,13 @@
     <w:abstractNumId w:val="6"/>
   </w:num>
   <w:num w:numId="28" w16cid:durableId="716902288">
-    <w:abstractNumId w:val="25"/>
+    <w:abstractNumId w:val="26"/>
   </w:num>
   <w:num w:numId="29" w16cid:durableId="1551530753">
-    <w:abstractNumId w:val="21"/>
+    <w:abstractNumId w:val="22"/>
+  </w:num>
+  <w:num w:numId="30" w16cid:durableId="433477242">
+    <w:abstractNumId w:val="12"/>
   </w:num>
 </w:numbering>
 </file>

</xml_diff>